<commit_message>
reference docx, attempt to make linenumbers appear. failed
</commit_message>
<xml_diff>
--- a/MS/reference.docx
+++ b/MS/reference.docx
@@ -1,6 +1,6 @@
 
 <file path=word/document.xml><?xml version="1.0" encoding="utf-8"?>
-<w:document xmlns:wpc="http://schemas.microsoft.com/office/word/2010/wordprocessingCanvas" xmlns:mo="http://schemas.microsoft.com/office/mac/office/2008/main" xmlns:mc="http://schemas.openxmlformats.org/markup-compatibility/2006" xmlns:mv="urn:schemas-microsoft-com:mac:vml" xmlns:o="urn:schemas-microsoft-com:office:office" xmlns:r="http://schemas.openxmlformats.org/officeDocument/2006/relationships" xmlns:m="http://schemas.openxmlformats.org/officeDocument/2006/math" xmlns:v="urn:schemas-microsoft-com:vml" xmlns:wp14="http://schemas.microsoft.com/office/word/2010/wordprocessingDrawing" xmlns:wp="http://schemas.openxmlformats.org/drawingml/2006/wordprocessingDrawing" xmlns:w10="urn:schemas-microsoft-com:office:word" xmlns:w="http://schemas.openxmlformats.org/wordprocessingml/2006/main" xmlns:w14="http://schemas.microsoft.com/office/word/2010/wordml" xmlns:wpg="http://schemas.microsoft.com/office/word/2010/wordprocessingGroup" xmlns:wpi="http://schemas.microsoft.com/office/word/2010/wordprocessingInk" xmlns:wne="http://schemas.microsoft.com/office/word/2006/wordml" xmlns:wps="http://schemas.microsoft.com/office/word/2010/wordprocessingShape" mc:Ignorable="w14 wp14">
+<w:document xmlns:mo="http://schemas.microsoft.com/office/mac/office/2008/main" xmlns:ve="http://schemas.openxmlformats.org/markup-compatibility/2006" xmlns:mv="urn:schemas-microsoft-com:mac:vml" xmlns:o="urn:schemas-microsoft-com:office:office" xmlns:r="http://schemas.openxmlformats.org/officeDocument/2006/relationships" xmlns:m="http://schemas.openxmlformats.org/officeDocument/2006/math" xmlns:v="urn:schemas-microsoft-com:vml" xmlns:wp="http://schemas.openxmlformats.org/drawingml/2006/wordprocessingDrawing" xmlns:w10="urn:schemas-microsoft-com:office:word" xmlns:w="http://schemas.openxmlformats.org/wordprocessingml/2006/main" xmlns:wne="http://schemas.microsoft.com/office/word/2006/wordml">
   <w:body>
     <w:p>
       <w:pPr>
@@ -76,7 +76,8 @@
     </w:p>
     <w:sectPr>
       <w:pgSz w:w="12240" w:h="15840"/>
-      <w:pgMar w:top="1440" w:right="1800" w:bottom="1440" w:left="1800" w:header="708" w:footer="708" w:gutter="0"/>
+      <w:pgMar w:top="1440" w:right="1797" w:bottom="1440" w:left="1797" w:header="709" w:footer="709" w:gutter="0"/>
+      <w:lnNumType w:countBy="1" w:restart="continuous"/>
       <w:cols w:space="708"/>
       <w:docGrid w:linePitch="360"/>
     </w:sectPr>
@@ -85,7 +86,7 @@
 </file>
 
 <file path=word/numbering.xml><?xml version="1.0" encoding="utf-8"?>
-<w:numbering xmlns:wpc="http://schemas.microsoft.com/office/word/2010/wordprocessingCanvas" xmlns:mo="http://schemas.microsoft.com/office/mac/office/2008/main" xmlns:mc="http://schemas.openxmlformats.org/markup-compatibility/2006" xmlns:mv="urn:schemas-microsoft-com:mac:vml" xmlns:o="urn:schemas-microsoft-com:office:office" xmlns:r="http://schemas.openxmlformats.org/officeDocument/2006/relationships" xmlns:m="http://schemas.openxmlformats.org/officeDocument/2006/math" xmlns:v="urn:schemas-microsoft-com:vml" xmlns:wp14="http://schemas.microsoft.com/office/word/2010/wordprocessingDrawing" xmlns:wp="http://schemas.openxmlformats.org/drawingml/2006/wordprocessingDrawing" xmlns:w10="urn:schemas-microsoft-com:office:word" xmlns:w="http://schemas.openxmlformats.org/wordprocessingml/2006/main" xmlns:w14="http://schemas.microsoft.com/office/word/2010/wordml" xmlns:wpg="http://schemas.microsoft.com/office/word/2010/wordprocessingGroup" xmlns:wpi="http://schemas.microsoft.com/office/word/2010/wordprocessingInk" xmlns:wne="http://schemas.microsoft.com/office/word/2006/wordml" xmlns:wps="http://schemas.microsoft.com/office/word/2010/wordprocessingShape" mc:Ignorable="w14 wp14">
+<w:numbering xmlns:mo="http://schemas.microsoft.com/office/mac/office/2008/main" xmlns:ve="http://schemas.openxmlformats.org/markup-compatibility/2006" xmlns:mv="urn:schemas-microsoft-com:mac:vml" xmlns:o="urn:schemas-microsoft-com:office:office" xmlns:r="http://schemas.openxmlformats.org/officeDocument/2006/relationships" xmlns:m="http://schemas.openxmlformats.org/officeDocument/2006/math" xmlns:v="urn:schemas-microsoft-com:vml" xmlns:wp="http://schemas.openxmlformats.org/drawingml/2006/wordprocessingDrawing" xmlns:w10="urn:schemas-microsoft-com:office:word" xmlns:w="http://schemas.openxmlformats.org/wordprocessingml/2006/main" xmlns:wne="http://schemas.microsoft.com/office/word/2006/wordml">
   <w:abstractNum w:abstractNumId="0">
     <w:nsid w:val="9154FB15"/>
     <w:multiLevelType w:val="multilevel"/>
@@ -308,7 +309,7 @@
 </file>
 
 <file path=word/styles.xml><?xml version="1.0" encoding="utf-8"?>
-<w:styles xmlns:mc="http://schemas.openxmlformats.org/markup-compatibility/2006" xmlns:r="http://schemas.openxmlformats.org/officeDocument/2006/relationships" xmlns:w="http://schemas.openxmlformats.org/wordprocessingml/2006/main" xmlns:w14="http://schemas.microsoft.com/office/word/2010/wordml" mc:Ignorable="w14">
+<w:styles xmlns:r="http://schemas.openxmlformats.org/officeDocument/2006/relationships" xmlns:w="http://schemas.openxmlformats.org/wordprocessingml/2006/main">
   <w:docDefaults>
     <w:rPrDefault>
       <w:rPr>
@@ -405,6 +406,7 @@
     <w:uiPriority w:val="9"/>
     <w:unhideWhenUsed/>
     <w:qFormat/>
+    <w:rsid w:val="00D5002C"/>
     <w:pPr>
       <w:keepNext/>
       <w:keepLines/>
@@ -425,6 +427,7 @@
     <w:uiPriority w:val="9"/>
     <w:unhideWhenUsed/>
     <w:qFormat/>
+    <w:rsid w:val="00D5002C"/>
     <w:pPr>
       <w:keepNext/>
       <w:keepLines/>
@@ -440,15 +443,14 @@
   </w:style>
   <w:style w:type="character" w:default="1" w:styleId="DefaultParagraphFont">
     <w:name w:val="Default Paragraph Font"/>
-    <w:uiPriority w:val="1"/>
     <w:semiHidden/>
     <w:unhideWhenUsed/>
   </w:style>
   <w:style w:type="table" w:default="1" w:styleId="TableNormal">
     <w:name w:val="Normal Table"/>
-    <w:uiPriority w:val="99"/>
     <w:semiHidden/>
     <w:unhideWhenUsed/>
+    <w:qFormat/>
     <w:tblPr>
       <w:tblInd w:w="0" w:type="dxa"/>
       <w:tblCellMar>
@@ -461,7 +463,6 @@
   </w:style>
   <w:style w:type="numbering" w:default="1" w:styleId="NoList">
     <w:name w:val="No List"/>
-    <w:uiPriority w:val="99"/>
     <w:semiHidden/>
     <w:unhideWhenUsed/>
   </w:style>
@@ -503,6 +504,7 @@
     <w:name w:val="Date"/>
     <w:next w:val="Normal"/>
     <w:qFormat/>
+    <w:rsid w:val="00D5002C"/>
     <w:pPr>
       <w:keepNext/>
       <w:keepLines/>
@@ -516,6 +518,7 @@
     <w:uiPriority w:val="9"/>
     <w:unhideWhenUsed/>
     <w:qFormat/>
+    <w:rsid w:val="00D5002C"/>
     <w:pPr>
       <w:spacing w:before="100" w:after="100"/>
     </w:pPr>
@@ -530,6 +533,7 @@
     <w:name w:val="Definition Term"/>
     <w:basedOn w:val="Normal"/>
     <w:next w:val="Definition"/>
+    <w:rsid w:val="00D5002C"/>
     <w:pPr>
       <w:keepNext/>
       <w:keepLines/>
@@ -542,6 +546,7 @@
   <w:style w:type="paragraph" w:customStyle="1" w:styleId="Definition">
     <w:name w:val="Definition"/>
     <w:basedOn w:val="Normal"/>
+    <w:rsid w:val="00D5002C"/>
   </w:style>
   <w:style w:type="paragraph" w:styleId="BodyText">
     <w:name w:val="Body Text"/>
@@ -555,6 +560,7 @@
   <w:style w:type="paragraph" w:customStyle="1" w:styleId="TableCaption">
     <w:name w:val="Table Caption"/>
     <w:basedOn w:val="Normal"/>
+    <w:rsid w:val="00D5002C"/>
     <w:pPr>
       <w:spacing w:after="120"/>
     </w:pPr>
@@ -582,6 +588,7 @@
     <w:name w:val="Verbatim Char"/>
     <w:basedOn w:val="BodyTextChar"/>
     <w:link w:val="SourceCode"/>
+    <w:rsid w:val="00D5002C"/>
     <w:rPr>
       <w:rFonts w:ascii="Consolas" w:hAnsi="Consolas"/>
       <w:sz w:val="22"/>
@@ -590,6 +597,7 @@
   <w:style w:type="character" w:customStyle="1" w:styleId="FootnoteRef">
     <w:name w:val="Footnote Ref"/>
     <w:basedOn w:val="BodyTextChar"/>
+    <w:rsid w:val="00D5002C"/>
     <w:rPr>
       <w:vertAlign w:val="superscript"/>
     </w:rPr>
@@ -597,6 +605,7 @@
   <w:style w:type="character" w:customStyle="1" w:styleId="Link">
     <w:name w:val="Link"/>
     <w:basedOn w:val="BodyTextChar"/>
+    <w:rsid w:val="00D5002C"/>
     <w:rPr>
       <w:color w:val="4F81BD" w:themeColor="accent1"/>
     </w:rPr>
@@ -605,6 +614,7 @@
     <w:name w:val="Source Code"/>
     <w:basedOn w:val="Normal"/>
     <w:link w:val="VerbatimChar"/>
+    <w:rsid w:val="00D5002C"/>
     <w:pPr>
       <w:wordWrap w:val="0"/>
     </w:pPr>
@@ -612,6 +622,7 @@
   <w:style w:type="character" w:customStyle="1" w:styleId="KeywordTok">
     <w:name w:val="KeywordTok"/>
     <w:basedOn w:val="VerbatimChar"/>
+    <w:rsid w:val="00D5002C"/>
     <w:rPr>
       <w:rFonts w:ascii="Consolas" w:hAnsi="Consolas"/>
       <w:b/>
@@ -622,6 +633,7 @@
   <w:style w:type="character" w:customStyle="1" w:styleId="DataTypeTok">
     <w:name w:val="DataTypeTok"/>
     <w:basedOn w:val="VerbatimChar"/>
+    <w:rsid w:val="00D5002C"/>
     <w:rPr>
       <w:rFonts w:ascii="Consolas" w:hAnsi="Consolas"/>
       <w:color w:val="902000"/>
@@ -631,6 +643,7 @@
   <w:style w:type="character" w:customStyle="1" w:styleId="DecValTok">
     <w:name w:val="DecValTok"/>
     <w:basedOn w:val="VerbatimChar"/>
+    <w:rsid w:val="00D5002C"/>
     <w:rPr>
       <w:rFonts w:ascii="Consolas" w:hAnsi="Consolas"/>
       <w:color w:val="40A070"/>
@@ -640,6 +653,7 @@
   <w:style w:type="character" w:customStyle="1" w:styleId="BaseNTok">
     <w:name w:val="BaseNTok"/>
     <w:basedOn w:val="VerbatimChar"/>
+    <w:rsid w:val="00D5002C"/>
     <w:rPr>
       <w:rFonts w:ascii="Consolas" w:hAnsi="Consolas"/>
       <w:color w:val="40A070"/>
@@ -649,6 +663,7 @@
   <w:style w:type="character" w:customStyle="1" w:styleId="FloatTok">
     <w:name w:val="FloatTok"/>
     <w:basedOn w:val="VerbatimChar"/>
+    <w:rsid w:val="00D5002C"/>
     <w:rPr>
       <w:rFonts w:ascii="Consolas" w:hAnsi="Consolas"/>
       <w:color w:val="40A070"/>
@@ -658,6 +673,7 @@
   <w:style w:type="character" w:customStyle="1" w:styleId="CharTok">
     <w:name w:val="CharTok"/>
     <w:basedOn w:val="VerbatimChar"/>
+    <w:rsid w:val="00D5002C"/>
     <w:rPr>
       <w:rFonts w:ascii="Consolas" w:hAnsi="Consolas"/>
       <w:color w:val="4070A0"/>
@@ -667,6 +683,7 @@
   <w:style w:type="character" w:customStyle="1" w:styleId="StringTok">
     <w:name w:val="StringTok"/>
     <w:basedOn w:val="VerbatimChar"/>
+    <w:rsid w:val="00D5002C"/>
     <w:rPr>
       <w:rFonts w:ascii="Consolas" w:hAnsi="Consolas"/>
       <w:color w:val="4070A0"/>
@@ -676,6 +693,7 @@
   <w:style w:type="character" w:customStyle="1" w:styleId="CommentTok">
     <w:name w:val="CommentTok"/>
     <w:basedOn w:val="VerbatimChar"/>
+    <w:rsid w:val="00D5002C"/>
     <w:rPr>
       <w:rFonts w:ascii="Consolas" w:hAnsi="Consolas"/>
       <w:i/>
@@ -686,6 +704,7 @@
   <w:style w:type="character" w:customStyle="1" w:styleId="OtherTok">
     <w:name w:val="OtherTok"/>
     <w:basedOn w:val="VerbatimChar"/>
+    <w:rsid w:val="00D5002C"/>
     <w:rPr>
       <w:rFonts w:ascii="Consolas" w:hAnsi="Consolas"/>
       <w:color w:val="007020"/>
@@ -695,6 +714,7 @@
   <w:style w:type="character" w:customStyle="1" w:styleId="AlertTok">
     <w:name w:val="AlertTok"/>
     <w:basedOn w:val="VerbatimChar"/>
+    <w:rsid w:val="00D5002C"/>
     <w:rPr>
       <w:rFonts w:ascii="Consolas" w:hAnsi="Consolas"/>
       <w:b/>
@@ -705,6 +725,7 @@
   <w:style w:type="character" w:customStyle="1" w:styleId="FunctionTok">
     <w:name w:val="FunctionTok"/>
     <w:basedOn w:val="VerbatimChar"/>
+    <w:rsid w:val="00D5002C"/>
     <w:rPr>
       <w:rFonts w:ascii="Consolas" w:hAnsi="Consolas"/>
       <w:color w:val="06287E"/>
@@ -714,6 +735,7 @@
   <w:style w:type="character" w:customStyle="1" w:styleId="RegionMarkerTok">
     <w:name w:val="RegionMarkerTok"/>
     <w:basedOn w:val="VerbatimChar"/>
+    <w:rsid w:val="00D5002C"/>
     <w:rPr>
       <w:rFonts w:ascii="Consolas" w:hAnsi="Consolas"/>
       <w:sz w:val="22"/>
@@ -722,6 +744,7 @@
   <w:style w:type="character" w:customStyle="1" w:styleId="ErrorTok">
     <w:name w:val="ErrorTok"/>
     <w:basedOn w:val="VerbatimChar"/>
+    <w:rsid w:val="00D5002C"/>
     <w:rPr>
       <w:rFonts w:ascii="Consolas" w:hAnsi="Consolas"/>
       <w:b/>
@@ -732,6 +755,7 @@
   <w:style w:type="character" w:customStyle="1" w:styleId="NormalTok">
     <w:name w:val="NormalTok"/>
     <w:basedOn w:val="VerbatimChar"/>
+    <w:rsid w:val="00D5002C"/>
     <w:rPr>
       <w:rFonts w:ascii="Consolas" w:hAnsi="Consolas"/>
       <w:sz w:val="22"/>
@@ -767,6 +791,11 @@
     <w:basedOn w:val="DefaultParagraphFont"/>
     <w:link w:val="BodyText"/>
     <w:rsid w:val="005874D0"/>
+  </w:style>
+  <w:style w:type="character" w:styleId="LineNumber">
+    <w:name w:val="line number"/>
+    <w:basedOn w:val="DefaultParagraphFont"/>
+    <w:rsid w:val="002804DD"/>
   </w:style>
 </w:styles>
 </file>

</xml_diff>